<commit_message>
dodano zvanje predavača na naslovnicu, napomena da  linkovi u dokumentu trebaju biti aktivni, wikipedija nije dozvoljena
</commit_message>
<xml_diff>
--- a/Naslovne_IT.docx
+++ b/Naslovne_IT.docx
@@ -751,6 +751,15 @@
         </w:rPr>
         <w:t>Ime i Prezime</w:t>
       </w:r>
+      <w:r>
+        <w:rPr>
+          <w:rFonts w:ascii="Times New Roman" w:hAnsi="Times New Roman" w:cs="Times New Roman"/>
+          <w:color w:val="000000" w:themeColor="text1"/>
+          <w:sz w:val="28"/>
+          <w:szCs w:val="28"/>
+        </w:rPr>
+        <w:t>, zvanje</w:t>
+      </w:r>
     </w:p>
     <w:p>
       <w:pPr>
@@ -772,7 +781,28 @@
           <w:szCs w:val="28"/>
         </w:rPr>
         <w:tab/>
-        <w:t>Komentor:</w:t>
+      </w:r>
+      <w:proofErr w:type="spellStart"/>
+      <w:r>
+        <w:rPr>
+          <w:rFonts w:ascii="Times New Roman" w:hAnsi="Times New Roman" w:cs="Times New Roman"/>
+          <w:b/>
+          <w:color w:val="000000" w:themeColor="text1"/>
+          <w:sz w:val="28"/>
+          <w:szCs w:val="28"/>
+        </w:rPr>
+        <w:t>Komentor</w:t>
+      </w:r>
+      <w:proofErr w:type="spellEnd"/>
+      <w:r>
+        <w:rPr>
+          <w:rFonts w:ascii="Times New Roman" w:hAnsi="Times New Roman" w:cs="Times New Roman"/>
+          <w:b/>
+          <w:color w:val="000000" w:themeColor="text1"/>
+          <w:sz w:val="28"/>
+          <w:szCs w:val="28"/>
+        </w:rPr>
+        <w:t>:</w:t>
       </w:r>
       <w:r>
         <w:rPr>
@@ -793,6 +823,65 @@
           <w:szCs w:val="28"/>
         </w:rPr>
         <w:t>Ime i Prezime</w:t>
+      </w:r>
+      <w:r>
+        <w:rPr>
+          <w:rFonts w:ascii="Times New Roman" w:hAnsi="Times New Roman" w:cs="Times New Roman"/>
+          <w:color w:val="000000" w:themeColor="text1"/>
+          <w:sz w:val="28"/>
+          <w:szCs w:val="28"/>
+        </w:rPr>
+        <w:t xml:space="preserve"> </w:t>
+      </w:r>
+      <w:r>
+        <w:rPr>
+          <w:rFonts w:ascii="Times New Roman" w:hAnsi="Times New Roman" w:cs="Times New Roman"/>
+          <w:i/>
+          <w:color w:val="000000" w:themeColor="text1"/>
+          <w:sz w:val="28"/>
+          <w:szCs w:val="28"/>
+        </w:rPr>
+        <w:t>(</w:t>
+      </w:r>
+      <w:r>
+        <w:rPr>
+          <w:rFonts w:ascii="Times New Roman" w:hAnsi="Times New Roman" w:cs="Times New Roman"/>
+          <w:i/>
+          <w:color w:val="000000" w:themeColor="text1"/>
+          <w:sz w:val="28"/>
+          <w:szCs w:val="28"/>
+        </w:rPr>
+        <w:t xml:space="preserve">po potrebi </w:t>
+      </w:r>
+      <w:r>
+        <w:rPr>
+          <w:rFonts w:ascii="Times New Roman" w:hAnsi="Times New Roman" w:cs="Times New Roman"/>
+          <w:i/>
+          <w:color w:val="000000" w:themeColor="text1"/>
+          <w:sz w:val="28"/>
+          <w:szCs w:val="28"/>
+        </w:rPr>
+        <w:t xml:space="preserve">izbrisati </w:t>
+      </w:r>
+      <w:r>
+        <w:rPr>
+          <w:rFonts w:ascii="Times New Roman" w:hAnsi="Times New Roman" w:cs="Times New Roman"/>
+          <w:i/>
+          <w:color w:val="000000" w:themeColor="text1"/>
+          <w:sz w:val="28"/>
+          <w:szCs w:val="28"/>
+        </w:rPr>
+        <w:t>redak</w:t>
+      </w:r>
+      <w:r>
+        <w:rPr>
+          <w:rFonts w:ascii="Times New Roman" w:hAnsi="Times New Roman" w:cs="Times New Roman"/>
+          <w:i/>
+          <w:color w:val="000000" w:themeColor="text1"/>
+          <w:sz w:val="28"/>
+          <w:szCs w:val="28"/>
+        </w:rPr>
+        <w:t>)</w:t>
       </w:r>
     </w:p>
     <w:p>
@@ -1668,6 +1757,15 @@
         </w:rPr>
         <w:t>Ime i Prezime</w:t>
       </w:r>
+      <w:r>
+        <w:rPr>
+          <w:rFonts w:ascii="Times New Roman" w:hAnsi="Times New Roman" w:cs="Times New Roman"/>
+          <w:color w:val="000000" w:themeColor="text1"/>
+          <w:sz w:val="28"/>
+          <w:szCs w:val="28"/>
+        </w:rPr>
+        <w:t>, zvanje</w:t>
+      </w:r>
     </w:p>
     <w:p>
       <w:pPr>
@@ -1689,7 +1787,28 @@
           <w:szCs w:val="28"/>
         </w:rPr>
         <w:tab/>
-        <w:t>Komentor:</w:t>
+      </w:r>
+      <w:proofErr w:type="spellStart"/>
+      <w:r>
+        <w:rPr>
+          <w:rFonts w:ascii="Times New Roman" w:hAnsi="Times New Roman" w:cs="Times New Roman"/>
+          <w:b/>
+          <w:color w:val="000000" w:themeColor="text1"/>
+          <w:sz w:val="28"/>
+          <w:szCs w:val="28"/>
+        </w:rPr>
+        <w:t>Komentor</w:t>
+      </w:r>
+      <w:proofErr w:type="spellEnd"/>
+      <w:r>
+        <w:rPr>
+          <w:rFonts w:ascii="Times New Roman" w:hAnsi="Times New Roman" w:cs="Times New Roman"/>
+          <w:b/>
+          <w:color w:val="000000" w:themeColor="text1"/>
+          <w:sz w:val="28"/>
+          <w:szCs w:val="28"/>
+        </w:rPr>
+        <w:t>:</w:t>
       </w:r>
       <w:r>
         <w:rPr>
@@ -1711,72 +1830,131 @@
         </w:rPr>
         <w:t>Ime i Prezime</w:t>
       </w:r>
-    </w:p>
-    <w:p>
-      <w:pPr>
-        <w:spacing w:after="120" w:line="240" w:lineRule="auto"/>
-        <w:rPr>
-          <w:rFonts w:ascii="Times New Roman" w:hAnsi="Times New Roman" w:cs="Times New Roman"/>
-        </w:rPr>
-      </w:pPr>
-    </w:p>
-    <w:p>
-      <w:pPr>
-        <w:spacing w:after="120" w:line="240" w:lineRule="auto"/>
-        <w:rPr>
-          <w:rFonts w:ascii="Times New Roman" w:hAnsi="Times New Roman" w:cs="Times New Roman"/>
-        </w:rPr>
-      </w:pPr>
-    </w:p>
-    <w:p>
-      <w:pPr>
-        <w:spacing w:after="120" w:line="240" w:lineRule="auto"/>
-        <w:rPr>
-          <w:rFonts w:ascii="Times New Roman" w:hAnsi="Times New Roman" w:cs="Times New Roman"/>
-        </w:rPr>
-      </w:pPr>
-    </w:p>
-    <w:p>
-      <w:pPr>
-        <w:spacing w:after="120" w:line="240" w:lineRule="auto"/>
-        <w:rPr>
-          <w:rFonts w:ascii="Times New Roman" w:hAnsi="Times New Roman" w:cs="Times New Roman"/>
-        </w:rPr>
-      </w:pPr>
-    </w:p>
-    <w:p>
-      <w:pPr>
-        <w:spacing w:after="120" w:line="240" w:lineRule="auto"/>
-        <w:rPr>
-          <w:rFonts w:ascii="Times New Roman" w:hAnsi="Times New Roman" w:cs="Times New Roman"/>
-        </w:rPr>
-      </w:pPr>
-    </w:p>
-    <w:p>
-      <w:pPr>
-        <w:spacing w:after="120" w:line="240" w:lineRule="auto"/>
-        <w:rPr>
-          <w:rFonts w:ascii="Times New Roman" w:hAnsi="Times New Roman" w:cs="Times New Roman"/>
-        </w:rPr>
-      </w:pPr>
-    </w:p>
-    <w:p>
-      <w:pPr>
-        <w:spacing w:after="120" w:line="240" w:lineRule="auto"/>
-        <w:rPr>
-          <w:rFonts w:ascii="Times New Roman" w:hAnsi="Times New Roman" w:cs="Times New Roman"/>
-        </w:rPr>
-      </w:pPr>
-    </w:p>
-    <w:p>
-      <w:pPr>
-        <w:spacing w:after="120" w:line="240" w:lineRule="auto"/>
-        <w:rPr>
-          <w:rFonts w:ascii="Times New Roman" w:hAnsi="Times New Roman" w:cs="Times New Roman"/>
-        </w:rPr>
-      </w:pPr>
+      <w:r>
+        <w:rPr>
+          <w:rFonts w:ascii="Times New Roman" w:hAnsi="Times New Roman" w:cs="Times New Roman"/>
+          <w:color w:val="000000" w:themeColor="text1"/>
+          <w:sz w:val="28"/>
+          <w:szCs w:val="28"/>
+        </w:rPr>
+        <w:t xml:space="preserve"> </w:t>
+      </w:r>
+      <w:r>
+        <w:rPr>
+          <w:rFonts w:ascii="Times New Roman" w:hAnsi="Times New Roman" w:cs="Times New Roman"/>
+          <w:i/>
+          <w:color w:val="000000" w:themeColor="text1"/>
+          <w:sz w:val="28"/>
+          <w:szCs w:val="28"/>
+        </w:rPr>
+        <w:t>(</w:t>
+      </w:r>
+      <w:r>
+        <w:rPr>
+          <w:rFonts w:ascii="Times New Roman" w:hAnsi="Times New Roman" w:cs="Times New Roman"/>
+          <w:i/>
+          <w:color w:val="000000" w:themeColor="text1"/>
+          <w:sz w:val="28"/>
+          <w:szCs w:val="28"/>
+        </w:rPr>
+        <w:t xml:space="preserve">po potrebi </w:t>
+      </w:r>
+      <w:r>
+        <w:rPr>
+          <w:rFonts w:ascii="Times New Roman" w:hAnsi="Times New Roman" w:cs="Times New Roman"/>
+          <w:i/>
+          <w:color w:val="000000" w:themeColor="text1"/>
+          <w:sz w:val="28"/>
+          <w:szCs w:val="28"/>
+        </w:rPr>
+        <w:t xml:space="preserve">izbrisati </w:t>
+      </w:r>
+      <w:r>
+        <w:rPr>
+          <w:rFonts w:ascii="Times New Roman" w:hAnsi="Times New Roman" w:cs="Times New Roman"/>
+          <w:i/>
+          <w:color w:val="000000" w:themeColor="text1"/>
+          <w:sz w:val="28"/>
+          <w:szCs w:val="28"/>
+        </w:rPr>
+        <w:t>redak</w:t>
+      </w:r>
+      <w:r>
+        <w:rPr>
+          <w:rFonts w:ascii="Times New Roman" w:hAnsi="Times New Roman" w:cs="Times New Roman"/>
+          <w:i/>
+          <w:color w:val="000000" w:themeColor="text1"/>
+          <w:sz w:val="28"/>
+          <w:szCs w:val="28"/>
+        </w:rPr>
+        <w:t>)</w:t>
+      </w:r>
       <w:bookmarkStart w:id="0" w:name="_GoBack"/>
       <w:bookmarkEnd w:id="0"/>
+    </w:p>
+    <w:p>
+      <w:pPr>
+        <w:spacing w:after="120" w:line="240" w:lineRule="auto"/>
+        <w:rPr>
+          <w:rFonts w:ascii="Times New Roman" w:hAnsi="Times New Roman" w:cs="Times New Roman"/>
+        </w:rPr>
+      </w:pPr>
+    </w:p>
+    <w:p>
+      <w:pPr>
+        <w:spacing w:after="120" w:line="240" w:lineRule="auto"/>
+        <w:rPr>
+          <w:rFonts w:ascii="Times New Roman" w:hAnsi="Times New Roman" w:cs="Times New Roman"/>
+        </w:rPr>
+      </w:pPr>
+    </w:p>
+    <w:p>
+      <w:pPr>
+        <w:spacing w:after="120" w:line="240" w:lineRule="auto"/>
+        <w:rPr>
+          <w:rFonts w:ascii="Times New Roman" w:hAnsi="Times New Roman" w:cs="Times New Roman"/>
+        </w:rPr>
+      </w:pPr>
+    </w:p>
+    <w:p>
+      <w:pPr>
+        <w:spacing w:after="120" w:line="240" w:lineRule="auto"/>
+        <w:rPr>
+          <w:rFonts w:ascii="Times New Roman" w:hAnsi="Times New Roman" w:cs="Times New Roman"/>
+        </w:rPr>
+      </w:pPr>
+    </w:p>
+    <w:p>
+      <w:pPr>
+        <w:spacing w:after="120" w:line="240" w:lineRule="auto"/>
+        <w:rPr>
+          <w:rFonts w:ascii="Times New Roman" w:hAnsi="Times New Roman" w:cs="Times New Roman"/>
+        </w:rPr>
+      </w:pPr>
+    </w:p>
+    <w:p>
+      <w:pPr>
+        <w:spacing w:after="120" w:line="240" w:lineRule="auto"/>
+        <w:rPr>
+          <w:rFonts w:ascii="Times New Roman" w:hAnsi="Times New Roman" w:cs="Times New Roman"/>
+        </w:rPr>
+      </w:pPr>
+    </w:p>
+    <w:p>
+      <w:pPr>
+        <w:spacing w:after="120" w:line="240" w:lineRule="auto"/>
+        <w:rPr>
+          <w:rFonts w:ascii="Times New Roman" w:hAnsi="Times New Roman" w:cs="Times New Roman"/>
+        </w:rPr>
+      </w:pPr>
+    </w:p>
+    <w:p>
+      <w:pPr>
+        <w:spacing w:after="120" w:line="240" w:lineRule="auto"/>
+        <w:rPr>
+          <w:rFonts w:ascii="Times New Roman" w:hAnsi="Times New Roman" w:cs="Times New Roman"/>
+        </w:rPr>
+      </w:pPr>
     </w:p>
     <w:p>
       <w:pPr>
@@ -5394,7 +5572,7 @@
 </file>
 
 <file path=customXml/itemProps1.xml><?xml version="1.0" encoding="utf-8"?>
-<ds:datastoreItem xmlns:ds="http://schemas.openxmlformats.org/officeDocument/2006/customXml" ds:itemID="{E7CF7310-E7E7-4D18-AEE0-7393719898C4}">
+<ds:datastoreItem xmlns:ds="http://schemas.openxmlformats.org/officeDocument/2006/customXml" ds:itemID="{5EE0C5A7-D11C-401A-BE84-8A16B6CF0677}">
   <ds:schemaRefs>
     <ds:schemaRef ds:uri="http://schemas.openxmlformats.org/officeDocument/2006/bibliography"/>
   </ds:schemaRefs>

</xml_diff>

<commit_message>
Zvanje komentora na naslovnicu
</commit_message>
<xml_diff>
--- a/Naslovne_IT.docx
+++ b/Naslovne_IT.docx
@@ -373,7 +373,23 @@
           <w:sz w:val="28"/>
           <w:szCs w:val="28"/>
         </w:rPr>
-        <w:t>Split, mjesec godina. (npr. lipanj 2018.)</w:t>
+        <w:t xml:space="preserve">Split, </w:t>
+      </w:r>
+      <w:r>
+        <w:rPr>
+          <w:rFonts w:ascii="Times New Roman" w:hAnsi="Times New Roman" w:cs="Times New Roman"/>
+          <w:sz w:val="28"/>
+          <w:szCs w:val="28"/>
+        </w:rPr>
+        <w:t>mjesec godina. (npr. lipanj 2019</w:t>
+      </w:r>
+      <w:r>
+        <w:rPr>
+          <w:rFonts w:ascii="Times New Roman" w:hAnsi="Times New Roman" w:cs="Times New Roman"/>
+          <w:sz w:val="28"/>
+          <w:szCs w:val="28"/>
+        </w:rPr>
+        <w:t>.)</w:t>
       </w:r>
     </w:p>
     <w:p>
@@ -645,7 +661,25 @@
           <w:szCs w:val="28"/>
         </w:rPr>
         <w:tab/>
-        <w:t>Ime i Prezime</w:t>
+        <w:t xml:space="preserve">Ime i </w:t>
+      </w:r>
+      <w:r>
+        <w:rPr>
+          <w:rFonts w:ascii="Times New Roman" w:hAnsi="Times New Roman" w:cs="Times New Roman"/>
+          <w:color w:val="000000" w:themeColor="text1"/>
+          <w:sz w:val="28"/>
+          <w:szCs w:val="28"/>
+        </w:rPr>
+        <w:t>p</w:t>
+      </w:r>
+      <w:r>
+        <w:rPr>
+          <w:rFonts w:ascii="Times New Roman" w:hAnsi="Times New Roman" w:cs="Times New Roman"/>
+          <w:color w:val="000000" w:themeColor="text1"/>
+          <w:sz w:val="28"/>
+          <w:szCs w:val="28"/>
+        </w:rPr>
+        <w:t>rezime</w:t>
       </w:r>
     </w:p>
     <w:p>
@@ -749,7 +783,25 @@
           <w:sz w:val="28"/>
           <w:szCs w:val="28"/>
         </w:rPr>
-        <w:t>Ime i Prezime</w:t>
+        <w:t xml:space="preserve">Ime i </w:t>
+      </w:r>
+      <w:r>
+        <w:rPr>
+          <w:rFonts w:ascii="Times New Roman" w:hAnsi="Times New Roman" w:cs="Times New Roman"/>
+          <w:color w:val="000000" w:themeColor="text1"/>
+          <w:sz w:val="28"/>
+          <w:szCs w:val="28"/>
+        </w:rPr>
+        <w:t>p</w:t>
+      </w:r>
+      <w:r>
+        <w:rPr>
+          <w:rFonts w:ascii="Times New Roman" w:hAnsi="Times New Roman" w:cs="Times New Roman"/>
+          <w:color w:val="000000" w:themeColor="text1"/>
+          <w:sz w:val="28"/>
+          <w:szCs w:val="28"/>
+        </w:rPr>
+        <w:t>rezime</w:t>
       </w:r>
       <w:r>
         <w:rPr>
@@ -822,16 +874,34 @@
           <w:sz w:val="28"/>
           <w:szCs w:val="28"/>
         </w:rPr>
-        <w:t>Ime i Prezime</w:t>
-      </w:r>
-      <w:r>
-        <w:rPr>
-          <w:rFonts w:ascii="Times New Roman" w:hAnsi="Times New Roman" w:cs="Times New Roman"/>
-          <w:color w:val="000000" w:themeColor="text1"/>
-          <w:sz w:val="28"/>
-          <w:szCs w:val="28"/>
-        </w:rPr>
-        <w:t xml:space="preserve"> </w:t>
+        <w:t xml:space="preserve">Ime i </w:t>
+      </w:r>
+      <w:r>
+        <w:rPr>
+          <w:rFonts w:ascii="Times New Roman" w:hAnsi="Times New Roman" w:cs="Times New Roman"/>
+          <w:color w:val="000000" w:themeColor="text1"/>
+          <w:sz w:val="28"/>
+          <w:szCs w:val="28"/>
+        </w:rPr>
+        <w:t>p</w:t>
+      </w:r>
+      <w:r>
+        <w:rPr>
+          <w:rFonts w:ascii="Times New Roman" w:hAnsi="Times New Roman" w:cs="Times New Roman"/>
+          <w:color w:val="000000" w:themeColor="text1"/>
+          <w:sz w:val="28"/>
+          <w:szCs w:val="28"/>
+        </w:rPr>
+        <w:t>rezime</w:t>
+      </w:r>
+      <w:r>
+        <w:rPr>
+          <w:rFonts w:ascii="Times New Roman" w:hAnsi="Times New Roman" w:cs="Times New Roman"/>
+          <w:color w:val="000000" w:themeColor="text1"/>
+          <w:sz w:val="28"/>
+          <w:szCs w:val="28"/>
+        </w:rPr>
+        <w:t xml:space="preserve">, zvanje </w:t>
       </w:r>
       <w:r>
         <w:rPr>
@@ -988,7 +1058,23 @@
           <w:sz w:val="28"/>
           <w:szCs w:val="28"/>
         </w:rPr>
-        <w:t>Split, mjesec godina. (npr. lipanj 2018.)</w:t>
+        <w:t xml:space="preserve">Split, mjesec godina. (npr. </w:t>
+      </w:r>
+      <w:r>
+        <w:rPr>
+          <w:rFonts w:ascii="Times New Roman" w:hAnsi="Times New Roman" w:cs="Times New Roman"/>
+          <w:sz w:val="28"/>
+          <w:szCs w:val="28"/>
+        </w:rPr>
+        <w:t>lipanj 2019</w:t>
+      </w:r>
+      <w:r>
+        <w:rPr>
+          <w:rFonts w:ascii="Times New Roman" w:hAnsi="Times New Roman" w:cs="Times New Roman"/>
+          <w:sz w:val="28"/>
+          <w:szCs w:val="28"/>
+        </w:rPr>
+        <w:t>.)</w:t>
       </w:r>
     </w:p>
     <w:p>
@@ -1362,7 +1448,23 @@
           <w:sz w:val="28"/>
           <w:szCs w:val="28"/>
         </w:rPr>
-        <w:t>Split, mjesec godina. (npr. lipanj 2018.)</w:t>
+        <w:t>Split, mjesec godina. (npr. lipanj 201</w:t>
+      </w:r>
+      <w:r>
+        <w:rPr>
+          <w:rFonts w:ascii="Times New Roman" w:hAnsi="Times New Roman" w:cs="Times New Roman"/>
+          <w:sz w:val="28"/>
+          <w:szCs w:val="28"/>
+        </w:rPr>
+        <w:t>9</w:t>
+      </w:r>
+      <w:r>
+        <w:rPr>
+          <w:rFonts w:ascii="Times New Roman" w:hAnsi="Times New Roman" w:cs="Times New Roman"/>
+          <w:sz w:val="28"/>
+          <w:szCs w:val="28"/>
+        </w:rPr>
+        <w:t>.)</w:t>
       </w:r>
     </w:p>
     <w:p>
@@ -1642,7 +1744,25 @@
           <w:szCs w:val="28"/>
         </w:rPr>
         <w:tab/>
-        <w:t>Ime i Prezime</w:t>
+        <w:t xml:space="preserve">Ime i </w:t>
+      </w:r>
+      <w:r>
+        <w:rPr>
+          <w:rFonts w:ascii="Times New Roman" w:hAnsi="Times New Roman" w:cs="Times New Roman"/>
+          <w:color w:val="000000" w:themeColor="text1"/>
+          <w:sz w:val="28"/>
+          <w:szCs w:val="28"/>
+        </w:rPr>
+        <w:t>p</w:t>
+      </w:r>
+      <w:r>
+        <w:rPr>
+          <w:rFonts w:ascii="Times New Roman" w:hAnsi="Times New Roman" w:cs="Times New Roman"/>
+          <w:color w:val="000000" w:themeColor="text1"/>
+          <w:sz w:val="28"/>
+          <w:szCs w:val="28"/>
+        </w:rPr>
+        <w:t>rezime</w:t>
       </w:r>
     </w:p>
     <w:p>
@@ -1755,8 +1875,28 @@
           <w:sz w:val="28"/>
           <w:szCs w:val="28"/>
         </w:rPr>
-        <w:t>Ime i Prezime</w:t>
-      </w:r>
+        <w:t xml:space="preserve">Ime i </w:t>
+      </w:r>
+      <w:r>
+        <w:rPr>
+          <w:rFonts w:ascii="Times New Roman" w:hAnsi="Times New Roman" w:cs="Times New Roman"/>
+          <w:color w:val="000000" w:themeColor="text1"/>
+          <w:sz w:val="28"/>
+          <w:szCs w:val="28"/>
+        </w:rPr>
+        <w:t>p</w:t>
+      </w:r>
+      <w:r>
+        <w:rPr>
+          <w:rFonts w:ascii="Times New Roman" w:hAnsi="Times New Roman" w:cs="Times New Roman"/>
+          <w:color w:val="000000" w:themeColor="text1"/>
+          <w:sz w:val="28"/>
+          <w:szCs w:val="28"/>
+        </w:rPr>
+        <w:t>rezime</w:t>
+      </w:r>
+      <w:bookmarkStart w:id="0" w:name="_GoBack"/>
+      <w:bookmarkEnd w:id="0"/>
       <w:r>
         <w:rPr>
           <w:rFonts w:ascii="Times New Roman" w:hAnsi="Times New Roman" w:cs="Times New Roman"/>
@@ -1828,7 +1968,34 @@
           <w:sz w:val="28"/>
           <w:szCs w:val="28"/>
         </w:rPr>
-        <w:t>Ime i Prezime</w:t>
+        <w:t xml:space="preserve">Ime i </w:t>
+      </w:r>
+      <w:r>
+        <w:rPr>
+          <w:rFonts w:ascii="Times New Roman" w:hAnsi="Times New Roman" w:cs="Times New Roman"/>
+          <w:color w:val="000000" w:themeColor="text1"/>
+          <w:sz w:val="28"/>
+          <w:szCs w:val="28"/>
+        </w:rPr>
+        <w:t>p</w:t>
+      </w:r>
+      <w:r>
+        <w:rPr>
+          <w:rFonts w:ascii="Times New Roman" w:hAnsi="Times New Roman" w:cs="Times New Roman"/>
+          <w:color w:val="000000" w:themeColor="text1"/>
+          <w:sz w:val="28"/>
+          <w:szCs w:val="28"/>
+        </w:rPr>
+        <w:t>rezime</w:t>
+      </w:r>
+      <w:r>
+        <w:rPr>
+          <w:rFonts w:ascii="Times New Roman" w:hAnsi="Times New Roman" w:cs="Times New Roman"/>
+          <w:color w:val="000000" w:themeColor="text1"/>
+          <w:sz w:val="28"/>
+          <w:szCs w:val="28"/>
+        </w:rPr>
+        <w:t>, zvanje</w:t>
       </w:r>
       <w:r>
         <w:rPr>
@@ -1889,8 +2056,6 @@
         </w:rPr>
         <w:t>)</w:t>
       </w:r>
-      <w:bookmarkStart w:id="0" w:name="_GoBack"/>
-      <w:bookmarkEnd w:id="0"/>
     </w:p>
     <w:p>
       <w:pPr>
@@ -1981,7 +2146,23 @@
           <w:sz w:val="28"/>
           <w:szCs w:val="28"/>
         </w:rPr>
-        <w:t>Split, mjesec godina. (npr. lipanj 2018.)</w:t>
+        <w:t>Split, mjesec godina. (npr. lipanj 201</w:t>
+      </w:r>
+      <w:r>
+        <w:rPr>
+          <w:rFonts w:ascii="Times New Roman" w:hAnsi="Times New Roman" w:cs="Times New Roman"/>
+          <w:sz w:val="28"/>
+          <w:szCs w:val="28"/>
+        </w:rPr>
+        <w:t>9</w:t>
+      </w:r>
+      <w:r>
+        <w:rPr>
+          <w:rFonts w:ascii="Times New Roman" w:hAnsi="Times New Roman" w:cs="Times New Roman"/>
+          <w:sz w:val="28"/>
+          <w:szCs w:val="28"/>
+        </w:rPr>
+        <w:t>.)</w:t>
       </w:r>
     </w:p>
     <w:sectPr>
@@ -5572,7 +5753,7 @@
 </file>
 
 <file path=customXml/itemProps1.xml><?xml version="1.0" encoding="utf-8"?>
-<ds:datastoreItem xmlns:ds="http://schemas.openxmlformats.org/officeDocument/2006/customXml" ds:itemID="{5EE0C5A7-D11C-401A-BE84-8A16B6CF0677}">
+<ds:datastoreItem xmlns:ds="http://schemas.openxmlformats.org/officeDocument/2006/customXml" ds:itemID="{105D6C47-45C4-4953-8953-5040995574DD}">
   <ds:schemaRefs>
     <ds:schemaRef ds:uri="http://schemas.openxmlformats.org/officeDocument/2006/bibliography"/>
   </ds:schemaRefs>

</xml_diff>